<commit_message>
add file to PL and update folder quiz
</commit_message>
<xml_diff>
--- a/ENGLISH/GRAMMAR/Lesson 9 - Will Vs. Be going to Vs. P. Progressive.docx
+++ b/ENGLISH/GRAMMAR/Lesson 9 - Will Vs. Be going to Vs. P. Progressive.docx
@@ -1165,16 +1165,7 @@
                 <w:sz w:val="24"/>
                 <w:szCs w:val="24"/>
               </w:rPr>
-              <w:t>Something is likely to happen based on the evidence or e</w:t>
-            </w:r>
-            <w:r>
-              <w:rPr>
-                <w:rFonts w:ascii="Verdana" w:eastAsia="Verdana" w:hAnsi="Verdana" w:cs="Verdana"/>
-                <w:i/>
-                <w:sz w:val="24"/>
-                <w:szCs w:val="24"/>
-              </w:rPr>
-              <w:t>xperience you have.</w:t>
+              <w:t>Something is likely to happen based on the evidence or experience you have.</w:t>
             </w:r>
           </w:p>
           <w:p>
@@ -1956,16 +1947,7 @@
           <w:sz w:val="24"/>
           <w:szCs w:val="24"/>
         </w:rPr>
-        <w:t>What _________ (you / do) after this les</w:t>
-      </w:r>
-      <w:r>
-        <w:rPr>
-          <w:rFonts w:ascii="Verdana" w:eastAsia="Verdana" w:hAnsi="Verdana" w:cs="Verdana"/>
-          <w:color w:val="000000"/>
-          <w:sz w:val="24"/>
-          <w:szCs w:val="24"/>
-        </w:rPr>
-        <w:t>son?</w:t>
+        <w:t>What _________ (you / do) after this lesson?</w:t>
       </w:r>
     </w:p>
     <w:p>
@@ -2017,15 +1999,7 @@
           <w:szCs w:val="24"/>
         </w:rPr>
         <w:tab/>
-        <w:t>b</w:t>
-      </w:r>
-      <w:r>
-        <w:rPr>
-          <w:rFonts w:ascii="Verdana" w:eastAsia="Verdana" w:hAnsi="Verdana" w:cs="Verdana"/>
-          <w:sz w:val="24"/>
-          <w:szCs w:val="24"/>
-        </w:rPr>
-        <w:t>. are you going to do</w:t>
+        <w:t>b. are you going to do</w:t>
       </w:r>
       <w:r>
         <w:rPr>
@@ -2167,16 +2141,7 @@
           <w:sz w:val="24"/>
           <w:szCs w:val="24"/>
         </w:rPr>
-        <w:t>It’s nearly 11 o’clock. I _________ (set off) soon.</w:t>
-      </w:r>
-      <w:r>
-        <w:rPr>
-          <w:rFonts w:ascii="Verdana" w:eastAsia="Verdana" w:hAnsi="Verdana" w:cs="Verdana"/>
-          <w:color w:val="000000"/>
-          <w:sz w:val="24"/>
-          <w:szCs w:val="24"/>
-        </w:rPr>
-        <w:t xml:space="preserve"> </w:t>
+        <w:t xml:space="preserve">It’s nearly 11 o’clock. I _________ (set off) soon. </w:t>
       </w:r>
     </w:p>
     <w:p>
@@ -2411,13 +2376,6 @@
           <w:szCs w:val="24"/>
         </w:rPr>
         <w:tab/>
-      </w:r>
-      <w:r>
-        <w:rPr>
-          <w:rFonts w:ascii="Verdana" w:eastAsia="Verdana" w:hAnsi="Verdana" w:cs="Verdana"/>
-          <w:sz w:val="24"/>
-          <w:szCs w:val="24"/>
-        </w:rPr>
         <w:t xml:space="preserve">a. </w:t>
       </w:r>
       <w:r>
@@ -2579,16 +2537,7 @@
           <w:sz w:val="24"/>
           <w:szCs w:val="24"/>
         </w:rPr>
-        <w:t>Don’t worry! I _________ (tell) anyone about your secr</w:t>
-      </w:r>
-      <w:r>
-        <w:rPr>
-          <w:rFonts w:ascii="Verdana" w:eastAsia="Verdana" w:hAnsi="Verdana" w:cs="Verdana"/>
-          <w:color w:val="000000"/>
-          <w:sz w:val="24"/>
-          <w:szCs w:val="24"/>
-        </w:rPr>
-        <w:t>et.</w:t>
+        <w:t>Don’t worry! I _________ (tell) anyone about your secret.</w:t>
       </w:r>
     </w:p>
     <w:p>
@@ -2817,18 +2766,17 @@
           <w:szCs w:val="24"/>
         </w:rPr>
         <w:tab/>
-        <w:t>a. will hel</w:t>
-      </w:r>
-      <w:r>
-        <w:rPr>
-          <w:rFonts w:ascii="Verdana" w:eastAsia="Verdana" w:hAnsi="Verdana" w:cs="Verdana"/>
-          <w:sz w:val="24"/>
-          <w:szCs w:val="24"/>
-        </w:rPr>
-        <w:t>p</w:t>
-      </w:r>
-      <w:bookmarkStart w:id="0" w:name="_GoBack"/>
-      <w:bookmarkEnd w:id="0"/>
+      </w:r>
+      <w:r>
+        <w:rPr>
+          <w:rFonts w:ascii="Verdana" w:eastAsia="Verdana" w:hAnsi="Verdana" w:cs="Verdana"/>
+          <w:b/>
+          <w:bCs/>
+          <w:sz w:val="24"/>
+          <w:szCs w:val="24"/>
+        </w:rPr>
+        <w:t>a. will help</w:t>
+      </w:r>
       <w:r>
         <w:rPr>
           <w:rFonts w:ascii="Verdana" w:eastAsia="Verdana" w:hAnsi="Verdana" w:cs="Verdana"/>
@@ -2914,7 +2862,25 @@
           <w:szCs w:val="24"/>
         </w:rPr>
         <w:tab/>
-        <w:t xml:space="preserve">a. Will you do </w:t>
+        <w:t>a</w:t>
+      </w:r>
+      <w:r>
+        <w:rPr>
+          <w:rFonts w:ascii="Verdana" w:eastAsia="Verdana" w:hAnsi="Verdana" w:cs="Verdana"/>
+          <w:b/>
+          <w:bCs/>
+          <w:sz w:val="24"/>
+          <w:szCs w:val="24"/>
+        </w:rPr>
+        <w:t>. Will you do</w:t>
+      </w:r>
+      <w:r>
+        <w:rPr>
+          <w:rFonts w:ascii="Verdana" w:eastAsia="Verdana" w:hAnsi="Verdana" w:cs="Verdana"/>
+          <w:sz w:val="24"/>
+          <w:szCs w:val="24"/>
+        </w:rPr>
+        <w:t xml:space="preserve"> </w:t>
       </w:r>
       <w:r>
         <w:rPr>
@@ -3002,15 +2968,17 @@
           <w:szCs w:val="24"/>
         </w:rPr>
         <w:tab/>
-        <w:t>a. Wi</w:t>
-      </w:r>
-      <w:r>
-        <w:rPr>
-          <w:rFonts w:ascii="Verdana" w:eastAsia="Verdana" w:hAnsi="Verdana" w:cs="Verdana"/>
-          <w:sz w:val="24"/>
-          <w:szCs w:val="24"/>
-        </w:rPr>
-        <w:t>ll you live</w:t>
+        <w:t>a</w:t>
+      </w:r>
+      <w:r>
+        <w:rPr>
+          <w:rFonts w:ascii="Verdana" w:eastAsia="Verdana" w:hAnsi="Verdana" w:cs="Verdana"/>
+          <w:b/>
+          <w:bCs/>
+          <w:sz w:val="24"/>
+          <w:szCs w:val="24"/>
+        </w:rPr>
+        <w:t>. Will you live</w:t>
       </w:r>
       <w:r>
         <w:rPr>
@@ -3115,7 +3083,17 @@
           <w:szCs w:val="24"/>
         </w:rPr>
         <w:tab/>
-        <w:t>c. are meeting</w:t>
+        <w:t>c</w:t>
+      </w:r>
+      <w:r>
+        <w:rPr>
+          <w:rFonts w:ascii="Verdana" w:eastAsia="Verdana" w:hAnsi="Verdana" w:cs="Verdana"/>
+          <w:b/>
+          <w:bCs/>
+          <w:sz w:val="24"/>
+          <w:szCs w:val="24"/>
+        </w:rPr>
+        <w:t>. are meeting</w:t>
       </w:r>
     </w:p>
     <w:p>
@@ -3193,6 +3171,15 @@
           <w:szCs w:val="24"/>
         </w:rPr>
         <w:tab/>
+      </w:r>
+      <w:r>
+        <w:rPr>
+          <w:rFonts w:ascii="Verdana" w:eastAsia="Verdana" w:hAnsi="Verdana" w:cs="Verdana"/>
+          <w:b/>
+          <w:bCs/>
+          <w:sz w:val="24"/>
+          <w:szCs w:val="24"/>
+        </w:rPr>
         <w:t>b. is going to take</w:t>
       </w:r>
       <w:r>
@@ -3231,8 +3218,8 @@
           <w:szCs w:val="24"/>
         </w:rPr>
       </w:pPr>
-      <w:bookmarkStart w:id="1" w:name="_heading=h.gjdgxs" w:colFirst="0" w:colLast="0"/>
-      <w:bookmarkEnd w:id="1"/>
+      <w:bookmarkStart w:id="0" w:name="_heading=h.gjdgxs" w:colFirst="0" w:colLast="0"/>
+      <w:bookmarkEnd w:id="0"/>
       <w:r>
         <w:rPr>
           <w:rFonts w:ascii="Verdana" w:eastAsia="Verdana" w:hAnsi="Verdana" w:cs="Verdana"/>
@@ -3273,7 +3260,17 @@
           <w:szCs w:val="24"/>
         </w:rPr>
         <w:tab/>
-        <w:t>a. will probably become</w:t>
+        <w:t xml:space="preserve">a. </w:t>
+      </w:r>
+      <w:r>
+        <w:rPr>
+          <w:rFonts w:ascii="Verdana" w:eastAsia="Verdana" w:hAnsi="Verdana" w:cs="Verdana"/>
+          <w:b/>
+          <w:bCs/>
+          <w:sz w:val="24"/>
+          <w:szCs w:val="24"/>
+        </w:rPr>
+        <w:t>will probably become</w:t>
       </w:r>
       <w:r>
         <w:rPr>
@@ -3384,11 +3381,23 @@
           <w:szCs w:val="24"/>
         </w:rPr>
         <w:tab/>
-        <w:t>b. are going to</w:t>
-      </w:r>
-      <w:r>
-        <w:rPr>
-          <w:rFonts w:ascii="Verdana" w:eastAsia="Verdana" w:hAnsi="Verdana" w:cs="Verdana"/>
+        <w:t>b</w:t>
+      </w:r>
+      <w:r>
+        <w:rPr>
+          <w:rFonts w:ascii="Verdana" w:eastAsia="Verdana" w:hAnsi="Verdana" w:cs="Verdana"/>
+          <w:b/>
+          <w:bCs/>
+          <w:sz w:val="24"/>
+          <w:szCs w:val="24"/>
+        </w:rPr>
+        <w:t>. are going to</w:t>
+      </w:r>
+      <w:r>
+        <w:rPr>
+          <w:rFonts w:ascii="Verdana" w:eastAsia="Verdana" w:hAnsi="Verdana" w:cs="Verdana"/>
+          <w:b/>
+          <w:bCs/>
           <w:sz w:val="26"/>
           <w:szCs w:val="26"/>
         </w:rPr>
@@ -3444,16 +3453,7 @@
           <w:sz w:val="24"/>
           <w:szCs w:val="24"/>
         </w:rPr>
-        <w:t>Do yo</w:t>
-      </w:r>
-      <w:r>
-        <w:rPr>
-          <w:rFonts w:ascii="Verdana" w:eastAsia="Verdana" w:hAnsi="Verdana" w:cs="Verdana"/>
-          <w:color w:val="000000"/>
-          <w:sz w:val="24"/>
-          <w:szCs w:val="24"/>
-        </w:rPr>
-        <w:t xml:space="preserve">u think you _________ (have) children in the future? How many children would you like to have? </w:t>
+        <w:t xml:space="preserve">Do you think you _________ (have) children in the future? How many children would you like to have? </w:t>
       </w:r>
     </w:p>
     <w:p>
@@ -3486,6 +3486,15 @@
           <w:szCs w:val="24"/>
         </w:rPr>
         <w:tab/>
+      </w:r>
+      <w:r>
+        <w:rPr>
+          <w:rFonts w:ascii="Verdana" w:eastAsia="Verdana" w:hAnsi="Verdana" w:cs="Verdana"/>
+          <w:b/>
+          <w:bCs/>
+          <w:sz w:val="24"/>
+          <w:szCs w:val="24"/>
+        </w:rPr>
         <w:t>a. will have</w:t>
       </w:r>
       <w:r>
@@ -3566,16 +3575,7 @@
           <w:sz w:val="24"/>
           <w:szCs w:val="24"/>
         </w:rPr>
-        <w:t>Use the verbs in brackets to complete the following sentences in the most common form (will,</w:t>
-      </w:r>
-      <w:r>
-        <w:rPr>
-          <w:rFonts w:ascii="Verdana" w:eastAsia="Verdana" w:hAnsi="Verdana" w:cs="Verdana"/>
-          <w:i/>
-          <w:sz w:val="24"/>
-          <w:szCs w:val="24"/>
-        </w:rPr>
-        <w:t xml:space="preserve"> be going to, or present progressive).</w:t>
+        <w:t>Use the verbs in brackets to complete the following sentences in the most common form (will, be going to, or present progressive).</w:t>
       </w:r>
       <w:r>
         <w:rPr>
@@ -3620,7 +3620,25 @@
           <w:sz w:val="24"/>
           <w:szCs w:val="24"/>
         </w:rPr>
-        <w:t xml:space="preserve">Tony ________________________ (meet) a friend tomorrow. </w:t>
+        <w:t xml:space="preserve">Tony </w:t>
+      </w:r>
+      <w:r>
+        <w:rPr>
+          <w:rFonts w:ascii="Verdana" w:eastAsia="Verdana" w:hAnsi="Verdana" w:cs="Verdana"/>
+          <w:color w:val="000000"/>
+          <w:sz w:val="24"/>
+          <w:szCs w:val="24"/>
+        </w:rPr>
+        <w:t>is going to meet</w:t>
+      </w:r>
+      <w:r>
+        <w:rPr>
+          <w:rFonts w:ascii="Verdana" w:eastAsia="Verdana" w:hAnsi="Verdana" w:cs="Verdana"/>
+          <w:color w:val="000000"/>
+          <w:sz w:val="24"/>
+          <w:szCs w:val="24"/>
+        </w:rPr>
+        <w:t xml:space="preserve">____ (meet) a friend tomorrow. </w:t>
       </w:r>
     </w:p>
     <w:p>
@@ -3656,7 +3674,16 @@
           <w:sz w:val="24"/>
           <w:szCs w:val="24"/>
         </w:rPr>
-        <w:t xml:space="preserve">I think it ________________________ (snow) soon. </w:t>
+        <w:t>I think it ___will snow</w:t>
+      </w:r>
+      <w:r>
+        <w:rPr>
+          <w:rFonts w:ascii="Verdana" w:eastAsia="Verdana" w:hAnsi="Verdana" w:cs="Verdana"/>
+          <w:color w:val="000000"/>
+          <w:sz w:val="24"/>
+          <w:szCs w:val="24"/>
+        </w:rPr>
+        <w:t xml:space="preserve">___ (snow) soon. </w:t>
       </w:r>
     </w:p>
     <w:p>
@@ -3692,7 +3719,16 @@
           <w:sz w:val="24"/>
           <w:szCs w:val="24"/>
         </w:rPr>
-        <w:t xml:space="preserve">Perhaps I ________________________ (visit) New York one day. </w:t>
+        <w:t>Perhaps I ___will visit</w:t>
+      </w:r>
+      <w:r>
+        <w:rPr>
+          <w:rFonts w:ascii="Verdana" w:eastAsia="Verdana" w:hAnsi="Verdana" w:cs="Verdana"/>
+          <w:color w:val="000000"/>
+          <w:sz w:val="24"/>
+          <w:szCs w:val="24"/>
+        </w:rPr>
+        <w:t xml:space="preserve">___ (visit) New York one day. </w:t>
       </w:r>
     </w:p>
     <w:p>
@@ -3728,7 +3764,25 @@
           <w:sz w:val="24"/>
           <w:szCs w:val="24"/>
         </w:rPr>
-        <w:t xml:space="preserve">What time ________________________ (leave/you) tomorrow? </w:t>
+        <w:t>What time __</w:t>
+      </w:r>
+      <w:r>
+        <w:rPr>
+          <w:rFonts w:ascii="Verdana" w:eastAsia="Verdana" w:hAnsi="Verdana" w:cs="Verdana"/>
+          <w:color w:val="000000"/>
+          <w:sz w:val="24"/>
+          <w:szCs w:val="24"/>
+        </w:rPr>
+        <w:t>will you leave</w:t>
+      </w:r>
+      <w:r>
+        <w:rPr>
+          <w:rFonts w:ascii="Verdana" w:eastAsia="Verdana" w:hAnsi="Verdana" w:cs="Verdana"/>
+          <w:color w:val="000000"/>
+          <w:sz w:val="24"/>
+          <w:szCs w:val="24"/>
+        </w:rPr>
+        <w:t xml:space="preserve">_____ (leave/you) tomorrow? </w:t>
       </w:r>
     </w:p>
     <w:p>
@@ -3764,7 +3818,25 @@
           <w:sz w:val="24"/>
           <w:szCs w:val="24"/>
         </w:rPr>
-        <w:t xml:space="preserve">Who ________________________ (win) the next World Cup? </w:t>
+        <w:t>Who ___</w:t>
+      </w:r>
+      <w:r>
+        <w:rPr>
+          <w:rFonts w:ascii="Verdana" w:eastAsia="Verdana" w:hAnsi="Verdana" w:cs="Verdana"/>
+          <w:color w:val="000000"/>
+          <w:sz w:val="24"/>
+          <w:szCs w:val="24"/>
+        </w:rPr>
+        <w:t>is going to win</w:t>
+      </w:r>
+      <w:r>
+        <w:rPr>
+          <w:rFonts w:ascii="Verdana" w:eastAsia="Verdana" w:hAnsi="Verdana" w:cs="Verdana"/>
+          <w:color w:val="000000"/>
+          <w:sz w:val="24"/>
+          <w:szCs w:val="24"/>
+        </w:rPr>
+        <w:t xml:space="preserve">_________ (win) the next World Cup? </w:t>
       </w:r>
     </w:p>
     <w:p>
@@ -3800,7 +3872,16 @@
           <w:sz w:val="24"/>
           <w:szCs w:val="24"/>
         </w:rPr>
-        <w:t xml:space="preserve">I'm sure you ________________________ (not fail) the exam next week. </w:t>
+        <w:t>I am sure you __are going to</w:t>
+      </w:r>
+      <w:r>
+        <w:rPr>
+          <w:rFonts w:ascii="Verdana" w:eastAsia="Verdana" w:hAnsi="Verdana" w:cs="Verdana"/>
+          <w:color w:val="000000"/>
+          <w:sz w:val="24"/>
+          <w:szCs w:val="24"/>
+        </w:rPr>
+        <w:t xml:space="preserve">_____ (not fail) the exam next week. </w:t>
       </w:r>
     </w:p>
     <w:p>
@@ -3836,7 +3917,25 @@
           <w:sz w:val="24"/>
           <w:szCs w:val="24"/>
         </w:rPr>
-        <w:t xml:space="preserve">I ________________________ (visit) my parents at the week-end. </w:t>
+        <w:t>I _____</w:t>
+      </w:r>
+      <w:r>
+        <w:rPr>
+          <w:rFonts w:ascii="Verdana" w:eastAsia="Verdana" w:hAnsi="Verdana" w:cs="Verdana"/>
+          <w:color w:val="000000"/>
+          <w:sz w:val="24"/>
+          <w:szCs w:val="24"/>
+        </w:rPr>
+        <w:t>am going to</w:t>
+      </w:r>
+      <w:r>
+        <w:rPr>
+          <w:rFonts w:ascii="Verdana" w:eastAsia="Verdana" w:hAnsi="Verdana" w:cs="Verdana"/>
+          <w:color w:val="000000"/>
+          <w:sz w:val="24"/>
+          <w:szCs w:val="24"/>
+        </w:rPr>
+        <w:t xml:space="preserve">_____ (visit) my parents at the week-end. </w:t>
       </w:r>
     </w:p>
     <w:p>
@@ -3872,16 +3971,16 @@
           <w:sz w:val="24"/>
           <w:szCs w:val="24"/>
         </w:rPr>
-        <w:t>Don't to</w:t>
-      </w:r>
-      <w:r>
-        <w:rPr>
-          <w:rFonts w:ascii="Verdana" w:eastAsia="Verdana" w:hAnsi="Verdana" w:cs="Verdana"/>
-          <w:color w:val="000000"/>
-          <w:sz w:val="24"/>
-          <w:szCs w:val="24"/>
-        </w:rPr>
-        <w:t xml:space="preserve">uch that dog. It ________________________ (bite) you. </w:t>
+        <w:t>Don't touch that dog. It ____is going to bite</w:t>
+      </w:r>
+      <w:r>
+        <w:rPr>
+          <w:rFonts w:ascii="Verdana" w:eastAsia="Verdana" w:hAnsi="Verdana" w:cs="Verdana"/>
+          <w:color w:val="000000"/>
+          <w:sz w:val="24"/>
+          <w:szCs w:val="24"/>
+        </w:rPr>
+        <w:t xml:space="preserve">_____ (bite) you. </w:t>
       </w:r>
     </w:p>
     <w:p>
@@ -3917,7 +4016,25 @@
           <w:sz w:val="24"/>
           <w:szCs w:val="24"/>
         </w:rPr>
-        <w:t xml:space="preserve">They ________________________ (come) for a meal tonight. </w:t>
+        <w:t>They ____</w:t>
+      </w:r>
+      <w:r>
+        <w:rPr>
+          <w:rFonts w:ascii="Verdana" w:eastAsia="Verdana" w:hAnsi="Verdana" w:cs="Verdana"/>
+          <w:color w:val="000000"/>
+          <w:sz w:val="24"/>
+          <w:szCs w:val="24"/>
+        </w:rPr>
+        <w:t>are going to</w:t>
+      </w:r>
+      <w:r>
+        <w:rPr>
+          <w:rFonts w:ascii="Verdana" w:eastAsia="Verdana" w:hAnsi="Verdana" w:cs="Verdana"/>
+          <w:color w:val="000000"/>
+          <w:sz w:val="24"/>
+          <w:szCs w:val="24"/>
+        </w:rPr>
+        <w:t xml:space="preserve">_____ (come) for a meal tonight. </w:t>
       </w:r>
     </w:p>
     <w:p>
@@ -3953,7 +4070,25 @@
           <w:sz w:val="24"/>
           <w:szCs w:val="24"/>
         </w:rPr>
-        <w:t>You must take an umbrella. It ________________________ (rain).</w:t>
+        <w:t xml:space="preserve">You must take </w:t>
+      </w:r>
+      <w:r>
+        <w:rPr>
+          <w:rFonts w:ascii="Verdana" w:eastAsia="Verdana" w:hAnsi="Verdana" w:cs="Verdana"/>
+          <w:color w:val="000000"/>
+          <w:sz w:val="24"/>
+          <w:szCs w:val="24"/>
+        </w:rPr>
+        <w:t>an umbrella. It ___is going to rain</w:t>
+      </w:r>
+      <w:r>
+        <w:rPr>
+          <w:rFonts w:ascii="Verdana" w:eastAsia="Verdana" w:hAnsi="Verdana" w:cs="Verdana"/>
+          <w:color w:val="000000"/>
+          <w:sz w:val="24"/>
+          <w:szCs w:val="24"/>
+        </w:rPr>
+        <w:t>__ (rain).</w:t>
       </w:r>
     </w:p>
     <w:p>
@@ -3989,7 +4124,16 @@
           <w:sz w:val="24"/>
           <w:szCs w:val="24"/>
         </w:rPr>
-        <w:t xml:space="preserve">I ________________________ (go) to the cinema tonight. I already have a ticket. </w:t>
+        <w:t>I ___am going to go</w:t>
+      </w:r>
+      <w:r>
+        <w:rPr>
+          <w:rFonts w:ascii="Verdana" w:eastAsia="Verdana" w:hAnsi="Verdana" w:cs="Verdana"/>
+          <w:color w:val="000000"/>
+          <w:sz w:val="24"/>
+          <w:szCs w:val="24"/>
+        </w:rPr>
+        <w:t xml:space="preserve">___ (go) to the cinema tonight. I already have a ticket. </w:t>
       </w:r>
     </w:p>
     <w:p>
@@ -4025,7 +4169,43 @@
           <w:sz w:val="24"/>
           <w:szCs w:val="24"/>
         </w:rPr>
-        <w:t xml:space="preserve">I don't know where to go on summer holiday yet. Perhaps I ________________________ (stay) at home. </w:t>
+        <w:t>I don't know where to go on s</w:t>
+      </w:r>
+      <w:r>
+        <w:rPr>
+          <w:rFonts w:ascii="Verdana" w:eastAsia="Verdana" w:hAnsi="Verdana" w:cs="Verdana"/>
+          <w:color w:val="000000"/>
+          <w:sz w:val="24"/>
+          <w:szCs w:val="24"/>
+        </w:rPr>
+        <w:t xml:space="preserve">ummer holiday yet. Perhaps I </w:t>
+      </w:r>
+      <w:r>
+        <w:rPr>
+          <w:rFonts w:ascii="Verdana" w:eastAsia="Verdana" w:hAnsi="Verdana" w:cs="Verdana"/>
+          <w:color w:val="000000"/>
+          <w:sz w:val="24"/>
+          <w:szCs w:val="24"/>
+        </w:rPr>
+        <w:t>_</w:t>
+      </w:r>
+      <w:r>
+        <w:rPr>
+          <w:rFonts w:ascii="Verdana" w:eastAsia="Verdana" w:hAnsi="Verdana" w:cs="Verdana"/>
+          <w:color w:val="000000"/>
+          <w:sz w:val="24"/>
+          <w:szCs w:val="24"/>
+        </w:rPr>
+        <w:t>will stay</w:t>
+      </w:r>
+      <w:r>
+        <w:rPr>
+          <w:rFonts w:ascii="Verdana" w:eastAsia="Verdana" w:hAnsi="Verdana" w:cs="Verdana"/>
+          <w:color w:val="000000"/>
+          <w:sz w:val="24"/>
+          <w:szCs w:val="24"/>
+        </w:rPr>
+        <w:t xml:space="preserve">__ (stay) at home. </w:t>
       </w:r>
     </w:p>
     <w:p>
@@ -4061,7 +4241,16 @@
           <w:sz w:val="24"/>
           <w:szCs w:val="24"/>
         </w:rPr>
-        <w:t xml:space="preserve">I’m really exhausted. I ________________________ (have) a rest. </w:t>
+        <w:t>I’m really exhausted. I _am going to have</w:t>
+      </w:r>
+      <w:r>
+        <w:rPr>
+          <w:rFonts w:ascii="Verdana" w:eastAsia="Verdana" w:hAnsi="Verdana" w:cs="Verdana"/>
+          <w:color w:val="000000"/>
+          <w:sz w:val="24"/>
+          <w:szCs w:val="24"/>
+        </w:rPr>
+        <w:t xml:space="preserve">__ (have) a rest. </w:t>
       </w:r>
     </w:p>
     <w:p>
@@ -4097,7 +4286,25 @@
           <w:sz w:val="24"/>
           <w:szCs w:val="24"/>
         </w:rPr>
-        <w:t xml:space="preserve">Betty is going to driving lessons because she ________________________ (buy) a car. </w:t>
+        <w:t>Betty is going to driving lessons because she __</w:t>
+      </w:r>
+      <w:r>
+        <w:rPr>
+          <w:rFonts w:ascii="Verdana" w:eastAsia="Verdana" w:hAnsi="Verdana" w:cs="Verdana"/>
+          <w:color w:val="000000"/>
+          <w:sz w:val="24"/>
+          <w:szCs w:val="24"/>
+        </w:rPr>
+        <w:t xml:space="preserve">is going to </w:t>
+      </w:r>
+      <w:r>
+        <w:rPr>
+          <w:rFonts w:ascii="Verdana" w:eastAsia="Verdana" w:hAnsi="Verdana" w:cs="Verdana"/>
+          <w:color w:val="000000"/>
+          <w:sz w:val="24"/>
+          <w:szCs w:val="24"/>
+        </w:rPr>
+        <w:t xml:space="preserve">__ (buy) a car. </w:t>
       </w:r>
     </w:p>
     <w:p>
@@ -4133,16 +4340,25 @@
           <w:sz w:val="24"/>
           <w:szCs w:val="24"/>
         </w:rPr>
-        <w:t>She h</w:t>
-      </w:r>
-      <w:r>
-        <w:rPr>
-          <w:rFonts w:ascii="Verdana" w:eastAsia="Verdana" w:hAnsi="Verdana" w:cs="Verdana"/>
-          <w:color w:val="000000"/>
-          <w:sz w:val="24"/>
-          <w:szCs w:val="24"/>
-        </w:rPr>
-        <w:t xml:space="preserve">as just missed her train, so I ________________________ (drive) her there. </w:t>
+        <w:t>She has just missed her train, so I __</w:t>
+      </w:r>
+      <w:r>
+        <w:rPr>
+          <w:rFonts w:ascii="Verdana" w:eastAsia="Verdana" w:hAnsi="Verdana" w:cs="Verdana"/>
+          <w:color w:val="000000"/>
+          <w:sz w:val="24"/>
+          <w:szCs w:val="24"/>
+        </w:rPr>
+        <w:t>am driving</w:t>
+      </w:r>
+      <w:r>
+        <w:rPr>
+          <w:rFonts w:ascii="Verdana" w:eastAsia="Verdana" w:hAnsi="Verdana" w:cs="Verdana"/>
+          <w:color w:val="000000"/>
+          <w:sz w:val="24"/>
+          <w:szCs w:val="24"/>
+        </w:rPr>
+        <w:t xml:space="preserve">_____ (drive) her there. </w:t>
       </w:r>
     </w:p>
     <w:p>
@@ -4178,7 +4394,25 @@
           <w:sz w:val="24"/>
           <w:szCs w:val="24"/>
         </w:rPr>
-        <w:t xml:space="preserve">I can eat something today. I ________________________ (not, have) an appointment at the hospital tomorrow. </w:t>
+        <w:t>I can eat something today. I __</w:t>
+      </w:r>
+      <w:r>
+        <w:rPr>
+          <w:rFonts w:ascii="Verdana" w:eastAsia="Verdana" w:hAnsi="Verdana" w:cs="Verdana"/>
+          <w:color w:val="000000"/>
+          <w:sz w:val="24"/>
+          <w:szCs w:val="24"/>
+        </w:rPr>
+        <w:t>am not having</w:t>
+      </w:r>
+      <w:r>
+        <w:rPr>
+          <w:rFonts w:ascii="Verdana" w:eastAsia="Verdana" w:hAnsi="Verdana" w:cs="Verdana"/>
+          <w:color w:val="000000"/>
+          <w:sz w:val="24"/>
+          <w:szCs w:val="24"/>
+        </w:rPr>
+        <w:t xml:space="preserve">_ (not, have) an appointment at the hospital tomorrow. </w:t>
       </w:r>
     </w:p>
     <w:p>
@@ -4214,16 +4448,25 @@
           <w:sz w:val="24"/>
           <w:szCs w:val="24"/>
         </w:rPr>
-        <w:t>The Sharks are much better! I'm sure they ________________________ (beat</w:t>
-      </w:r>
-      <w:r>
-        <w:rPr>
-          <w:rFonts w:ascii="Verdana" w:eastAsia="Verdana" w:hAnsi="Verdana" w:cs="Verdana"/>
-          <w:color w:val="000000"/>
-          <w:sz w:val="24"/>
-          <w:szCs w:val="24"/>
-        </w:rPr>
-        <w:t xml:space="preserve">) the Dolphins today! </w:t>
+        <w:t>The Sharks are much better! I'm sure they __</w:t>
+      </w:r>
+      <w:r>
+        <w:rPr>
+          <w:rFonts w:ascii="Verdana" w:eastAsia="Verdana" w:hAnsi="Verdana" w:cs="Verdana"/>
+          <w:color w:val="000000"/>
+          <w:sz w:val="24"/>
+          <w:szCs w:val="24"/>
+        </w:rPr>
+        <w:t>are going to beat</w:t>
+      </w:r>
+      <w:r>
+        <w:rPr>
+          <w:rFonts w:ascii="Verdana" w:eastAsia="Verdana" w:hAnsi="Verdana" w:cs="Verdana"/>
+          <w:color w:val="000000"/>
+          <w:sz w:val="24"/>
+          <w:szCs w:val="24"/>
+        </w:rPr>
+        <w:t xml:space="preserve">__ (beat) the Dolphins today! </w:t>
       </w:r>
     </w:p>
     <w:p>
@@ -4259,7 +4502,25 @@
           <w:sz w:val="24"/>
           <w:szCs w:val="24"/>
         </w:rPr>
-        <w:t xml:space="preserve">I hope my son ________________________ (become) a dentist. </w:t>
+        <w:t>I hope my son ____</w:t>
+      </w:r>
+      <w:r>
+        <w:rPr>
+          <w:rFonts w:ascii="Verdana" w:eastAsia="Verdana" w:hAnsi="Verdana" w:cs="Verdana"/>
+          <w:color w:val="000000"/>
+          <w:sz w:val="24"/>
+          <w:szCs w:val="24"/>
+        </w:rPr>
+        <w:t>will become</w:t>
+      </w:r>
+      <w:r>
+        <w:rPr>
+          <w:rFonts w:ascii="Verdana" w:eastAsia="Verdana" w:hAnsi="Verdana" w:cs="Verdana"/>
+          <w:color w:val="000000"/>
+          <w:sz w:val="24"/>
+          <w:szCs w:val="24"/>
+        </w:rPr>
+        <w:t xml:space="preserve">____ (become) a dentist. </w:t>
       </w:r>
     </w:p>
     <w:p>
@@ -4295,7 +4556,25 @@
           <w:sz w:val="24"/>
           <w:szCs w:val="24"/>
         </w:rPr>
-        <w:t xml:space="preserve">Not at five o'clock. Look at the diary. We ________________________ (meet) Mr. Clark at 3 o'clock. </w:t>
+        <w:t xml:space="preserve">Not at five o'clock. Look </w:t>
+      </w:r>
+      <w:r>
+        <w:rPr>
+          <w:rFonts w:ascii="Verdana" w:eastAsia="Verdana" w:hAnsi="Verdana" w:cs="Verdana"/>
+          <w:color w:val="000000"/>
+          <w:sz w:val="24"/>
+          <w:szCs w:val="24"/>
+        </w:rPr>
+        <w:t>at the diary. We __are meeting</w:t>
+      </w:r>
+      <w:r>
+        <w:rPr>
+          <w:rFonts w:ascii="Verdana" w:eastAsia="Verdana" w:hAnsi="Verdana" w:cs="Verdana"/>
+          <w:color w:val="000000"/>
+          <w:sz w:val="24"/>
+          <w:szCs w:val="24"/>
+        </w:rPr>
+        <w:t xml:space="preserve">____ (meet) Mr. Clark at 3 o'clock. </w:t>
       </w:r>
     </w:p>
     <w:p>
@@ -4331,16 +4610,27 @@
           <w:sz w:val="24"/>
           <w:szCs w:val="24"/>
         </w:rPr>
-        <w:t xml:space="preserve">My dad has already booked the holiday. We ________________________ (fly) </w:t>
-      </w:r>
-      <w:r>
-        <w:rPr>
-          <w:rFonts w:ascii="Verdana" w:eastAsia="Verdana" w:hAnsi="Verdana" w:cs="Verdana"/>
-          <w:color w:val="000000"/>
-          <w:sz w:val="24"/>
-          <w:szCs w:val="24"/>
-        </w:rPr>
-        <w:t xml:space="preserve">to France on 2 July. </w:t>
+        <w:t>My dad has already book</w:t>
+      </w:r>
+      <w:r>
+        <w:rPr>
+          <w:rFonts w:ascii="Verdana" w:eastAsia="Verdana" w:hAnsi="Verdana" w:cs="Verdana"/>
+          <w:color w:val="000000"/>
+          <w:sz w:val="24"/>
+          <w:szCs w:val="24"/>
+        </w:rPr>
+        <w:t>ed the holiday. We _______are flying</w:t>
+      </w:r>
+      <w:bookmarkStart w:id="1" w:name="_GoBack"/>
+      <w:bookmarkEnd w:id="1"/>
+      <w:r>
+        <w:rPr>
+          <w:rFonts w:ascii="Verdana" w:eastAsia="Verdana" w:hAnsi="Verdana" w:cs="Verdana"/>
+          <w:color w:val="000000"/>
+          <w:sz w:val="24"/>
+          <w:szCs w:val="24"/>
+        </w:rPr>
+        <w:t xml:space="preserve">______ (fly) to France on 2 July. </w:t>
       </w:r>
     </w:p>
     <w:sectPr>
@@ -4423,7 +4713,7 @@
         <w:noProof/>
         <w:color w:val="000000"/>
       </w:rPr>
-      <w:t>43</w:t>
+      <w:t>44</w:t>
     </w:r>
     <w:r>
       <w:rPr>

</xml_diff>

<commit_message>
add more files to T3
</commit_message>
<xml_diff>
--- a/ENGLISH/GRAMMAR/Lesson 9 - Will Vs. Be going to Vs. P. Progressive.docx
+++ b/ENGLISH/GRAMMAR/Lesson 9 - Will Vs. Be going to Vs. P. Progressive.docx
@@ -22,6 +22,8 @@
         </w:rPr>
         <w:t>Lesson 9: Will Vs. Be going to Vs. Present Progressive</w:t>
       </w:r>
+      <w:bookmarkStart w:id="0" w:name="_GoBack"/>
+      <w:bookmarkEnd w:id="0"/>
     </w:p>
     <w:p>
       <w:pPr>
@@ -3218,8 +3220,8 @@
           <w:szCs w:val="24"/>
         </w:rPr>
       </w:pPr>
-      <w:bookmarkStart w:id="0" w:name="_heading=h.gjdgxs" w:colFirst="0" w:colLast="0"/>
-      <w:bookmarkEnd w:id="0"/>
+      <w:bookmarkStart w:id="1" w:name="_heading=h.gjdgxs" w:colFirst="0" w:colLast="0"/>
+      <w:bookmarkEnd w:id="1"/>
       <w:r>
         <w:rPr>
           <w:rFonts w:ascii="Verdana" w:eastAsia="Verdana" w:hAnsi="Verdana" w:cs="Verdana"/>
@@ -3674,7 +3676,18 @@
           <w:sz w:val="24"/>
           <w:szCs w:val="24"/>
         </w:rPr>
-        <w:t>I think it ___will snow</w:t>
+        <w:t>I think it ___</w:t>
+      </w:r>
+      <w:r>
+        <w:rPr>
+          <w:rFonts w:ascii="Verdana" w:eastAsia="Verdana" w:hAnsi="Verdana" w:cs="Verdana"/>
+          <w:b/>
+          <w:bCs/>
+          <w:color w:val="000000"/>
+          <w:sz w:val="24"/>
+          <w:szCs w:val="24"/>
+        </w:rPr>
+        <w:t>will snow</w:t>
       </w:r>
       <w:r>
         <w:rPr>
@@ -3719,7 +3732,18 @@
           <w:sz w:val="24"/>
           <w:szCs w:val="24"/>
         </w:rPr>
-        <w:t>Perhaps I ___will visit</w:t>
+        <w:t>Perhaps I ___</w:t>
+      </w:r>
+      <w:r>
+        <w:rPr>
+          <w:rFonts w:ascii="Verdana" w:eastAsia="Verdana" w:hAnsi="Verdana" w:cs="Verdana"/>
+          <w:b/>
+          <w:bCs/>
+          <w:color w:val="000000"/>
+          <w:sz w:val="24"/>
+          <w:szCs w:val="24"/>
+        </w:rPr>
+        <w:t>will visit</w:t>
       </w:r>
       <w:r>
         <w:rPr>
@@ -3769,6 +3793,8 @@
       <w:r>
         <w:rPr>
           <w:rFonts w:ascii="Verdana" w:eastAsia="Verdana" w:hAnsi="Verdana" w:cs="Verdana"/>
+          <w:b/>
+          <w:bCs/>
           <w:color w:val="000000"/>
           <w:sz w:val="24"/>
           <w:szCs w:val="24"/>
@@ -3823,6 +3849,8 @@
       <w:r>
         <w:rPr>
           <w:rFonts w:ascii="Verdana" w:eastAsia="Verdana" w:hAnsi="Verdana" w:cs="Verdana"/>
+          <w:b/>
+          <w:bCs/>
           <w:color w:val="000000"/>
           <w:sz w:val="24"/>
           <w:szCs w:val="24"/>
@@ -3872,7 +3900,18 @@
           <w:sz w:val="24"/>
           <w:szCs w:val="24"/>
         </w:rPr>
-        <w:t>I am sure you __are going to</w:t>
+        <w:t>I am sure you __</w:t>
+      </w:r>
+      <w:r>
+        <w:rPr>
+          <w:rFonts w:ascii="Verdana" w:eastAsia="Verdana" w:hAnsi="Verdana" w:cs="Verdana"/>
+          <w:b/>
+          <w:bCs/>
+          <w:color w:val="000000"/>
+          <w:sz w:val="24"/>
+          <w:szCs w:val="24"/>
+        </w:rPr>
+        <w:t>are going to</w:t>
       </w:r>
       <w:r>
         <w:rPr>
@@ -3922,6 +3961,8 @@
       <w:r>
         <w:rPr>
           <w:rFonts w:ascii="Verdana" w:eastAsia="Verdana" w:hAnsi="Verdana" w:cs="Verdana"/>
+          <w:b/>
+          <w:bCs/>
           <w:color w:val="000000"/>
           <w:sz w:val="24"/>
           <w:szCs w:val="24"/>
@@ -3971,7 +4012,18 @@
           <w:sz w:val="24"/>
           <w:szCs w:val="24"/>
         </w:rPr>
-        <w:t>Don't touch that dog. It ____is going to bite</w:t>
+        <w:t>Don't touch that dog. It ____</w:t>
+      </w:r>
+      <w:r>
+        <w:rPr>
+          <w:rFonts w:ascii="Verdana" w:eastAsia="Verdana" w:hAnsi="Verdana" w:cs="Verdana"/>
+          <w:b/>
+          <w:bCs/>
+          <w:color w:val="000000"/>
+          <w:sz w:val="24"/>
+          <w:szCs w:val="24"/>
+        </w:rPr>
+        <w:t>is going to bite</w:t>
       </w:r>
       <w:r>
         <w:rPr>
@@ -4021,6 +4073,8 @@
       <w:r>
         <w:rPr>
           <w:rFonts w:ascii="Verdana" w:eastAsia="Verdana" w:hAnsi="Verdana" w:cs="Verdana"/>
+          <w:b/>
+          <w:bCs/>
           <w:color w:val="000000"/>
           <w:sz w:val="24"/>
           <w:szCs w:val="24"/>
@@ -4079,7 +4133,18 @@
           <w:sz w:val="24"/>
           <w:szCs w:val="24"/>
         </w:rPr>
-        <w:t>an umbrella. It ___is going to rain</w:t>
+        <w:t>an umbrella. It ___</w:t>
+      </w:r>
+      <w:r>
+        <w:rPr>
+          <w:rFonts w:ascii="Verdana" w:eastAsia="Verdana" w:hAnsi="Verdana" w:cs="Verdana"/>
+          <w:b/>
+          <w:bCs/>
+          <w:color w:val="000000"/>
+          <w:sz w:val="24"/>
+          <w:szCs w:val="24"/>
+        </w:rPr>
+        <w:t>is going to rain</w:t>
       </w:r>
       <w:r>
         <w:rPr>
@@ -4124,7 +4189,18 @@
           <w:sz w:val="24"/>
           <w:szCs w:val="24"/>
         </w:rPr>
-        <w:t>I ___am going to go</w:t>
+        <w:t>I ___</w:t>
+      </w:r>
+      <w:r>
+        <w:rPr>
+          <w:rFonts w:ascii="Verdana" w:eastAsia="Verdana" w:hAnsi="Verdana" w:cs="Verdana"/>
+          <w:b/>
+          <w:bCs/>
+          <w:color w:val="000000"/>
+          <w:sz w:val="24"/>
+          <w:szCs w:val="24"/>
+        </w:rPr>
+        <w:t>am going to go</w:t>
       </w:r>
       <w:r>
         <w:rPr>
@@ -4192,6 +4268,8 @@
       <w:r>
         <w:rPr>
           <w:rFonts w:ascii="Verdana" w:eastAsia="Verdana" w:hAnsi="Verdana" w:cs="Verdana"/>
+          <w:b/>
+          <w:bCs/>
           <w:color w:val="000000"/>
           <w:sz w:val="24"/>
           <w:szCs w:val="24"/>
@@ -4241,7 +4319,18 @@
           <w:sz w:val="24"/>
           <w:szCs w:val="24"/>
         </w:rPr>
-        <w:t>I’m really exhausted. I _am going to have</w:t>
+        <w:t>I’m really exhausted. I _</w:t>
+      </w:r>
+      <w:r>
+        <w:rPr>
+          <w:rFonts w:ascii="Verdana" w:eastAsia="Verdana" w:hAnsi="Verdana" w:cs="Verdana"/>
+          <w:b/>
+          <w:bCs/>
+          <w:color w:val="000000"/>
+          <w:sz w:val="24"/>
+          <w:szCs w:val="24"/>
+        </w:rPr>
+        <w:t>am going to have</w:t>
       </w:r>
       <w:r>
         <w:rPr>
@@ -4291,11 +4380,22 @@
       <w:r>
         <w:rPr>
           <w:rFonts w:ascii="Verdana" w:eastAsia="Verdana" w:hAnsi="Verdana" w:cs="Verdana"/>
-          <w:color w:val="000000"/>
-          <w:sz w:val="24"/>
-          <w:szCs w:val="24"/>
-        </w:rPr>
-        <w:t xml:space="preserve">is going to </w:t>
+          <w:b/>
+          <w:bCs/>
+          <w:color w:val="000000"/>
+          <w:sz w:val="24"/>
+          <w:szCs w:val="24"/>
+        </w:rPr>
+        <w:t>is going to</w:t>
+      </w:r>
+      <w:r>
+        <w:rPr>
+          <w:rFonts w:ascii="Verdana" w:eastAsia="Verdana" w:hAnsi="Verdana" w:cs="Verdana"/>
+          <w:color w:val="000000"/>
+          <w:sz w:val="24"/>
+          <w:szCs w:val="24"/>
+        </w:rPr>
+        <w:t xml:space="preserve"> </w:t>
       </w:r>
       <w:r>
         <w:rPr>
@@ -4345,6 +4445,8 @@
       <w:r>
         <w:rPr>
           <w:rFonts w:ascii="Verdana" w:eastAsia="Verdana" w:hAnsi="Verdana" w:cs="Verdana"/>
+          <w:b/>
+          <w:bCs/>
           <w:color w:val="000000"/>
           <w:sz w:val="24"/>
           <w:szCs w:val="24"/>
@@ -4399,6 +4501,8 @@
       <w:r>
         <w:rPr>
           <w:rFonts w:ascii="Verdana" w:eastAsia="Verdana" w:hAnsi="Verdana" w:cs="Verdana"/>
+          <w:b/>
+          <w:bCs/>
           <w:color w:val="000000"/>
           <w:sz w:val="24"/>
           <w:szCs w:val="24"/>
@@ -4453,6 +4557,8 @@
       <w:r>
         <w:rPr>
           <w:rFonts w:ascii="Verdana" w:eastAsia="Verdana" w:hAnsi="Verdana" w:cs="Verdana"/>
+          <w:b/>
+          <w:bCs/>
           <w:color w:val="000000"/>
           <w:sz w:val="24"/>
           <w:szCs w:val="24"/>
@@ -4507,6 +4613,8 @@
       <w:r>
         <w:rPr>
           <w:rFonts w:ascii="Verdana" w:eastAsia="Verdana" w:hAnsi="Verdana" w:cs="Verdana"/>
+          <w:b/>
+          <w:bCs/>
           <w:color w:val="000000"/>
           <w:sz w:val="24"/>
           <w:szCs w:val="24"/>
@@ -4565,7 +4673,18 @@
           <w:sz w:val="24"/>
           <w:szCs w:val="24"/>
         </w:rPr>
-        <w:t>at the diary. We __are meeting</w:t>
+        <w:t>at the diary. We __</w:t>
+      </w:r>
+      <w:r>
+        <w:rPr>
+          <w:rFonts w:ascii="Verdana" w:eastAsia="Verdana" w:hAnsi="Verdana" w:cs="Verdana"/>
+          <w:b/>
+          <w:bCs/>
+          <w:color w:val="000000"/>
+          <w:sz w:val="24"/>
+          <w:szCs w:val="24"/>
+        </w:rPr>
+        <w:t>are meeting</w:t>
       </w:r>
       <w:r>
         <w:rPr>
@@ -4619,10 +4738,19 @@
           <w:sz w:val="24"/>
           <w:szCs w:val="24"/>
         </w:rPr>
-        <w:t>ed the holiday. We _______are flying</w:t>
-      </w:r>
-      <w:bookmarkStart w:id="1" w:name="_GoBack"/>
-      <w:bookmarkEnd w:id="1"/>
+        <w:t>ed the holiday. We _______</w:t>
+      </w:r>
+      <w:r>
+        <w:rPr>
+          <w:rFonts w:ascii="Verdana" w:eastAsia="Verdana" w:hAnsi="Verdana" w:cs="Verdana"/>
+          <w:b/>
+          <w:bCs/>
+          <w:color w:val="000000"/>
+          <w:sz w:val="24"/>
+          <w:szCs w:val="24"/>
+        </w:rPr>
+        <w:t>are flying</w:t>
+      </w:r>
       <w:r>
         <w:rPr>
           <w:rFonts w:ascii="Verdana" w:eastAsia="Verdana" w:hAnsi="Verdana" w:cs="Verdana"/>
@@ -4713,7 +4841,7 @@
         <w:noProof/>
         <w:color w:val="000000"/>
       </w:rPr>
-      <w:t>44</w:t>
+      <w:t>40</w:t>
     </w:r>
     <w:r>
       <w:rPr>

</xml_diff>